<commit_message>
working code for tls/ssl feature extraction
</commit_message>
<xml_diff>
--- a/feature_extraction/feature_extraction.docx
+++ b/feature_extraction/feature_extraction.docx
@@ -612,8 +612,6 @@
         </w:rPr>
         <w:t xml:space="preserve">Dimension is zero if does not contain the feature. </w:t>
       </w:r>
-      <w:bookmarkStart w:id="0" w:name="_GoBack"/>
-      <w:bookmarkEnd w:id="0"/>
     </w:p>
     <w:tbl>
       <w:tblPr>
@@ -926,7 +924,10 @@
           </w:tcPr>
           <w:p>
             <w:r>
-              <w:t>integer</w:t>
+              <w:t>I</w:t>
+            </w:r>
+            <w:r>
+              <w:t>nteger</w:t>
             </w:r>
           </w:p>
         </w:tc>
@@ -1023,7 +1024,10 @@
           </w:tcPr>
           <w:p>
             <w:r>
-              <w:t>integer</w:t>
+              <w:t>I</w:t>
+            </w:r>
+            <w:r>
+              <w:t>nteger</w:t>
             </w:r>
           </w:p>
         </w:tc>
@@ -1059,7 +1063,10 @@
           </w:tcPr>
           <w:p>
             <w:r>
-              <w:t>integer</w:t>
+              <w:t>I</w:t>
+            </w:r>
+            <w:r>
+              <w:t>nteger</w:t>
             </w:r>
           </w:p>
         </w:tc>
@@ -1168,20 +1175,44 @@
         <w:tc>
           <w:tcPr>
             <w:tcW w:w="1761" w:type="dxa"/>
+            <w:shd w:val="clear" w:color="auto" w:fill="C00000"/>
           </w:tcPr>
           <w:p>
             <w:r>
               <w:t>Extended master secret</w:t>
             </w:r>
+            <w:r>
+              <w:t xml:space="preserve"> (</w:t>
+            </w:r>
+            <w:proofErr w:type="spellStart"/>
+            <w:r>
+              <w:t>cant</w:t>
+            </w:r>
+            <w:proofErr w:type="spellEnd"/>
+            <w:r>
+              <w:t xml:space="preserve"> find this in wireshark</w:t>
+            </w:r>
+            <w:bookmarkStart w:id="0" w:name="_GoBack"/>
+            <w:bookmarkEnd w:id="0"/>
+            <w:r>
+              <w:t>)</w:t>
+            </w:r>
           </w:p>
         </w:tc>
         <w:tc>
           <w:tcPr>
             <w:tcW w:w="4787" w:type="dxa"/>
-          </w:tcPr>
-          <w:p>
-            <w:r>
-              <w:t>integer</w:t>
+            <w:shd w:val="clear" w:color="auto" w:fill="C00000"/>
+          </w:tcPr>
+          <w:p>
+            <w:r>
+              <w:t>I</w:t>
+            </w:r>
+            <w:r>
+              <w:t>nteger</w:t>
+            </w:r>
+            <w:r>
+              <w:t xml:space="preserve"> </w:t>
             </w:r>
           </w:p>
         </w:tc>
@@ -1422,7 +1453,14 @@
                 <w:color w:val="FF0000"/>
                 <w:highlight w:val="cyan"/>
               </w:rPr>
-              <w:t>enum</w:t>
+              <w:t>E</w:t>
+            </w:r>
+            <w:r>
+              <w:rPr>
+                <w:color w:val="FF0000"/>
+                <w:highlight w:val="cyan"/>
+              </w:rPr>
+              <w:t>num</w:t>
             </w:r>
             <w:proofErr w:type="spellEnd"/>
           </w:p>

</xml_diff>